<commit_message>
Nav and Pres Models Updated
Updated and completed navigation model, also compiled presentation
models and fixed spelling errors
</commit_message>
<xml_diff>
--- a/Navigation Models.docx
+++ b/Navigation Models.docx
@@ -17,13 +17,127 @@
           <w:u w:val="single"/>
           <w:lang w:val="en-US"/>
         </w:rPr>
-        <w:t>Navigation Models</w:t>
+        <w:t>Navigation model</w:t>
       </w:r>
       <w:bookmarkStart w:id="0" w:name="_GoBack"/>
       <w:bookmarkEnd w:id="0"/>
     </w:p>
+    <w:p>
+      <w:pPr>
+        <w:jc w:val="center"/>
+        <w:rPr>
+          <w:sz w:val="32"/>
+          <w:u w:val="single"/>
+          <w:lang w:val="en-US"/>
+        </w:rPr>
+      </w:pPr>
+      <w:r>
+        <w:rPr>
+          <w:noProof/>
+          <w:sz w:val="32"/>
+          <w:lang w:eastAsia="en-AU"/>
+        </w:rPr>
+        <w:drawing>
+          <wp:inline distT="0" distB="0" distL="0" distR="0">
+            <wp:extent cx="8481055" cy="4421875"/>
+            <wp:effectExtent l="0" t="0" r="0" b="0"/>
+            <wp:docPr id="1" name="Picture 1"/>
+            <wp:cNvGraphicFramePr>
+              <a:graphicFrameLocks xmlns:a="http://schemas.openxmlformats.org/drawingml/2006/main" noChangeAspect="1"/>
+            </wp:cNvGraphicFramePr>
+            <a:graphic xmlns:a="http://schemas.openxmlformats.org/drawingml/2006/main">
+              <a:graphicData uri="http://schemas.openxmlformats.org/drawingml/2006/picture">
+                <pic:pic xmlns:pic="http://schemas.openxmlformats.org/drawingml/2006/picture">
+                  <pic:nvPicPr>
+                    <pic:cNvPr id="1" name="Navigation model.png"/>
+                    <pic:cNvPicPr/>
+                  </pic:nvPicPr>
+                  <pic:blipFill>
+                    <a:blip r:embed="rId4">
+                      <a:extLst>
+                        <a:ext uri="{28A0092B-C50C-407E-A947-70E740481C1C}">
+                          <a14:useLocalDpi xmlns:a14="http://schemas.microsoft.com/office/drawing/2010/main" val="0"/>
+                        </a:ext>
+                      </a:extLst>
+                    </a:blip>
+                    <a:stretch>
+                      <a:fillRect/>
+                    </a:stretch>
+                  </pic:blipFill>
+                  <pic:spPr>
+                    <a:xfrm>
+                      <a:off x="0" y="0"/>
+                      <a:ext cx="8500223" cy="4431869"/>
+                    </a:xfrm>
+                    <a:prstGeom prst="rect">
+                      <a:avLst/>
+                    </a:prstGeom>
+                  </pic:spPr>
+                </pic:pic>
+              </a:graphicData>
+            </a:graphic>
+          </wp:inline>
+        </w:drawing>
+      </w:r>
+      <w:r>
+        <w:rPr>
+          <w:noProof/>
+          <w:sz w:val="32"/>
+          <w:u w:val="single"/>
+          <w:lang w:eastAsia="en-AU"/>
+        </w:rPr>
+        <w:drawing>
+          <wp:inline distT="0" distB="0" distL="0" distR="0">
+            <wp:extent cx="1281430" cy="612281"/>
+            <wp:effectExtent l="0" t="0" r="0" b="0"/>
+            <wp:docPr id="3" name="Picture 3"/>
+            <wp:cNvGraphicFramePr>
+              <a:graphicFrameLocks xmlns:a="http://schemas.openxmlformats.org/drawingml/2006/main" noChangeAspect="1"/>
+            </wp:cNvGraphicFramePr>
+            <a:graphic xmlns:a="http://schemas.openxmlformats.org/drawingml/2006/main">
+              <a:graphicData uri="http://schemas.openxmlformats.org/drawingml/2006/picture">
+                <pic:pic xmlns:pic="http://schemas.openxmlformats.org/drawingml/2006/picture">
+                  <pic:nvPicPr>
+                    <pic:cNvPr id="3" name="F249A10.tmp"/>
+                    <pic:cNvPicPr/>
+                  </pic:nvPicPr>
+                  <pic:blipFill rotWithShape="1">
+                    <a:blip r:embed="rId5">
+                      <a:extLst>
+                        <a:ext uri="{28A0092B-C50C-407E-A947-70E740481C1C}">
+                          <a14:useLocalDpi xmlns:a14="http://schemas.microsoft.com/office/drawing/2010/main" val="0"/>
+                        </a:ext>
+                      </a:extLst>
+                    </a:blip>
+                    <a:srcRect l="64374" t="69766" r="21162" b="17563"/>
+                    <a:stretch/>
+                  </pic:blipFill>
+                  <pic:spPr bwMode="auto">
+                    <a:xfrm>
+                      <a:off x="0" y="0"/>
+                      <a:ext cx="1282052" cy="612578"/>
+                    </a:xfrm>
+                    <a:prstGeom prst="rect">
+                      <a:avLst/>
+                    </a:prstGeom>
+                    <a:ln>
+                      <a:noFill/>
+                    </a:ln>
+                    <a:extLst>
+                      <a:ext uri="{53640926-AAD7-44D8-BBD7-CCE9431645EC}">
+                        <a14:shadowObscured xmlns:a14="http://schemas.microsoft.com/office/drawing/2010/main"/>
+                      </a:ext>
+                    </a:extLst>
+                  </pic:spPr>
+                </pic:pic>
+              </a:graphicData>
+            </a:graphic>
+          </wp:inline>
+        </w:drawing>
+      </w:r>
+    </w:p>
     <w:sectPr>
-      <w:pgSz w:w="11906" w:h="16838"/>
+      <w:pgSz w:w="16838" w:h="11906" w:orient="landscape"/>
       <w:pgMar w:top="1440" w:right="1440" w:bottom="1440" w:left="1440" w:header="708" w:footer="708" w:gutter="0"/>
       <w:cols w:space="708"/>
       <w:docGrid w:linePitch="360"/>

</xml_diff>